<commit_message>
fixes to RMarkdown template and to myriad docx template (margins narrower)
</commit_message>
<xml_diff>
--- a/templates/rmd-myriad-minion-reference.docx
+++ b/templates/rmd-myriad-minion-reference.docx
@@ -1,10 +1,11 @@
 
 <file path=word/document.xml><?xml version="1.0" encoding="utf-8"?>
-<w:document xmlns:wpc="http://schemas.microsoft.com/office/word/2010/wordprocessingCanvas" xmlns:cx="http://schemas.microsoft.com/office/drawing/2014/chartex" xmlns:cx1="http://schemas.microsoft.com/office/drawing/2015/9/8/chartex" xmlns:cx2="http://schemas.microsoft.com/office/drawing/2015/10/21/chartex" xmlns:cx3="http://schemas.microsoft.com/office/drawing/2016/5/9/chartex" xmlns:cx4="http://schemas.microsoft.com/office/drawing/2016/5/10/chartex" xmlns:cx5="http://schemas.microsoft.com/office/drawing/2016/5/11/chartex" xmlns:cx6="http://schemas.microsoft.com/office/drawing/2016/5/12/chartex" xmlns:cx7="http://schemas.microsoft.com/office/drawing/2016/5/13/chartex" xmlns:cx8="http://schemas.microsoft.com/office/drawing/2016/5/14/chartex" xmlns:mc="http://schemas.openxmlformats.org/markup-compatibility/2006" xmlns:aink="http://schemas.microsoft.com/office/drawing/2016/ink" xmlns:am3d="http://schemas.microsoft.com/office/drawing/2017/model3d" xmlns:o="urn:schemas-microsoft-com:office:office" xmlns:r="http://schemas.openxmlformats.org/officeDocument/2006/relationships" xmlns:m="http://schemas.openxmlformats.org/officeDocument/2006/math" xmlns:v="urn:schemas-microsoft-com:vml" xmlns:wp14="http://schemas.microsoft.com/office/word/2010/wordprocessingDrawing" xmlns:wp="http://schemas.openxmlformats.org/drawingml/2006/wordprocessingDrawing" xmlns:w10="urn:schemas-microsoft-com:office:word" xmlns:w="http://schemas.openxmlformats.org/wordprocessingml/2006/main" xmlns:w14="http://schemas.microsoft.com/office/word/2010/wordml" xmlns:w15="http://schemas.microsoft.com/office/word/2012/wordml" xmlns:w16cid="http://schemas.microsoft.com/office/word/2016/wordml/cid" xmlns:w16se="http://schemas.microsoft.com/office/word/2015/wordml/symex" xmlns:wpg="http://schemas.microsoft.com/office/word/2010/wordprocessingGroup" xmlns:wpi="http://schemas.microsoft.com/office/word/2010/wordprocessingInk" xmlns:wne="http://schemas.microsoft.com/office/word/2006/wordml" xmlns:wps="http://schemas.microsoft.com/office/word/2010/wordprocessingShape" mc:Ignorable="w14 w15 w16se w16cid wp14">
+<w:document xmlns:wpc="http://schemas.microsoft.com/office/word/2010/wordprocessingCanvas" xmlns:cx="http://schemas.microsoft.com/office/drawing/2014/chartex" xmlns:cx1="http://schemas.microsoft.com/office/drawing/2015/9/8/chartex" xmlns:cx2="http://schemas.microsoft.com/office/drawing/2015/10/21/chartex" xmlns:cx3="http://schemas.microsoft.com/office/drawing/2016/5/9/chartex" xmlns:cx4="http://schemas.microsoft.com/office/drawing/2016/5/10/chartex" xmlns:cx5="http://schemas.microsoft.com/office/drawing/2016/5/11/chartex" xmlns:cx6="http://schemas.microsoft.com/office/drawing/2016/5/12/chartex" xmlns:cx7="http://schemas.microsoft.com/office/drawing/2016/5/13/chartex" xmlns:cx8="http://schemas.microsoft.com/office/drawing/2016/5/14/chartex" xmlns:mc="http://schemas.openxmlformats.org/markup-compatibility/2006" xmlns:aink="http://schemas.microsoft.com/office/drawing/2016/ink" xmlns:am3d="http://schemas.microsoft.com/office/drawing/2017/model3d" xmlns:o="urn:schemas-microsoft-com:office:office" xmlns:oel="http://schemas.microsoft.com/office/2019/extlst" xmlns:r="http://schemas.openxmlformats.org/officeDocument/2006/relationships" xmlns:m="http://schemas.openxmlformats.org/officeDocument/2006/math" xmlns:v="urn:schemas-microsoft-com:vml" xmlns:wp14="http://schemas.microsoft.com/office/word/2010/wordprocessingDrawing" xmlns:wp="http://schemas.openxmlformats.org/drawingml/2006/wordprocessingDrawing" xmlns:w10="urn:schemas-microsoft-com:office:word" xmlns:w="http://schemas.openxmlformats.org/wordprocessingml/2006/main" xmlns:w14="http://schemas.microsoft.com/office/word/2010/wordml" xmlns:w15="http://schemas.microsoft.com/office/word/2012/wordml" xmlns:w16cex="http://schemas.microsoft.com/office/word/2018/wordml/cex" xmlns:w16cid="http://schemas.microsoft.com/office/word/2016/wordml/cid" xmlns:w16="http://schemas.microsoft.com/office/word/2018/wordml" xmlns:w16sdtdh="http://schemas.microsoft.com/office/word/2020/wordml/sdtdatahash" xmlns:w16se="http://schemas.microsoft.com/office/word/2015/wordml/symex" xmlns:wpg="http://schemas.microsoft.com/office/word/2010/wordprocessingGroup" xmlns:wpi="http://schemas.microsoft.com/office/word/2010/wordprocessingInk" xmlns:wne="http://schemas.microsoft.com/office/word/2006/wordml" xmlns:wps="http://schemas.microsoft.com/office/word/2010/wordprocessingShape" mc:Ignorable="w14 w15 w16se w16cid w16 w16cex w16sdtdh wp14">
   <w:body>
     <w:p>
       <w:pPr>
         <w:pStyle w:val="Title"/>
+        <w:spacing w:line="240" w:lineRule="auto"/>
       </w:pPr>
       <w:r>
         <w:t xml:space="preserve">Title </w:t>
@@ -13,6 +14,7 @@
     <w:p>
       <w:pPr>
         <w:pStyle w:val="Subtitle"/>
+        <w:spacing w:line="240" w:lineRule="auto"/>
       </w:pPr>
       <w:r>
         <w:t xml:space="preserve">Subtitle </w:t>
@@ -145,22 +147,13 @@
         <w:pStyle w:val="BodyText"/>
       </w:pPr>
       <w:r>
-        <w:lastRenderedPageBreak/>
         <w:t xml:space="preserve"> Body Text. Body Text Char.    </w:t>
       </w:r>
       <w:r>
         <w:rPr>
           <w:rStyle w:val="VerbatimChar"/>
         </w:rPr>
-        <w:t xml:space="preserve"> Ver</w:t>
-      </w:r>
-      <w:bookmarkStart w:id="9" w:name="_GoBack"/>
-      <w:bookmarkEnd w:id="9"/>
-      <w:r>
-        <w:rPr>
-          <w:rStyle w:val="VerbatimChar"/>
-        </w:rPr>
-        <w:t xml:space="preserve">batim Char </w:t>
+        <w:t xml:space="preserve"> Verbatim Char </w:t>
       </w:r>
       <w:r>
         <w:t xml:space="preserve"> .    </w:t>
@@ -188,6 +181,7 @@
         <w:pStyle w:val="BlockText"/>
       </w:pPr>
       <w:r>
+        <w:lastRenderedPageBreak/>
         <w:t xml:space="preserve"> Block Text. </w:t>
       </w:r>
     </w:p>
@@ -317,7 +311,7 @@
     </w:p>
     <w:sectPr>
       <w:pgSz w:w="12240" w:h="15840"/>
-      <w:pgMar w:top="2160" w:right="2016" w:bottom="1728" w:left="2016" w:header="720" w:footer="720" w:gutter="288"/>
+      <w:pgMar w:top="1440" w:right="1440" w:bottom="1440" w:left="1440" w:header="720" w:footer="720" w:gutter="288"/>
       <w:cols w:space="720"/>
       <w:docGrid w:linePitch="326"/>
     </w:sectPr>
@@ -326,7 +320,7 @@
 </file>
 
 <file path=word/endnotes.xml><?xml version="1.0" encoding="utf-8"?>
-<w:endnotes xmlns:wpc="http://schemas.microsoft.com/office/word/2010/wordprocessingCanvas" xmlns:cx="http://schemas.microsoft.com/office/drawing/2014/chartex" xmlns:cx1="http://schemas.microsoft.com/office/drawing/2015/9/8/chartex" xmlns:cx2="http://schemas.microsoft.com/office/drawing/2015/10/21/chartex" xmlns:cx3="http://schemas.microsoft.com/office/drawing/2016/5/9/chartex" xmlns:cx4="http://schemas.microsoft.com/office/drawing/2016/5/10/chartex" xmlns:cx5="http://schemas.microsoft.com/office/drawing/2016/5/11/chartex" xmlns:cx6="http://schemas.microsoft.com/office/drawing/2016/5/12/chartex" xmlns:cx7="http://schemas.microsoft.com/office/drawing/2016/5/13/chartex" xmlns:cx8="http://schemas.microsoft.com/office/drawing/2016/5/14/chartex" xmlns:mc="http://schemas.openxmlformats.org/markup-compatibility/2006" xmlns:aink="http://schemas.microsoft.com/office/drawing/2016/ink" xmlns:am3d="http://schemas.microsoft.com/office/drawing/2017/model3d" xmlns:o="urn:schemas-microsoft-com:office:office" xmlns:r="http://schemas.openxmlformats.org/officeDocument/2006/relationships" xmlns:m="http://schemas.openxmlformats.org/officeDocument/2006/math" xmlns:v="urn:schemas-microsoft-com:vml" xmlns:wp14="http://schemas.microsoft.com/office/word/2010/wordprocessingDrawing" xmlns:wp="http://schemas.openxmlformats.org/drawingml/2006/wordprocessingDrawing" xmlns:w10="urn:schemas-microsoft-com:office:word" xmlns:w="http://schemas.openxmlformats.org/wordprocessingml/2006/main" xmlns:w14="http://schemas.microsoft.com/office/word/2010/wordml" xmlns:w15="http://schemas.microsoft.com/office/word/2012/wordml" xmlns:w16cid="http://schemas.microsoft.com/office/word/2016/wordml/cid" xmlns:w16se="http://schemas.microsoft.com/office/word/2015/wordml/symex" xmlns:wpg="http://schemas.microsoft.com/office/word/2010/wordprocessingGroup" xmlns:wpi="http://schemas.microsoft.com/office/word/2010/wordprocessingInk" xmlns:wne="http://schemas.microsoft.com/office/word/2006/wordml" xmlns:wps="http://schemas.microsoft.com/office/word/2010/wordprocessingShape" mc:Ignorable="w14 w15 w16se w16cid wp14">
+<w:endnotes xmlns:wpc="http://schemas.microsoft.com/office/word/2010/wordprocessingCanvas" xmlns:cx="http://schemas.microsoft.com/office/drawing/2014/chartex" xmlns:cx1="http://schemas.microsoft.com/office/drawing/2015/9/8/chartex" xmlns:cx2="http://schemas.microsoft.com/office/drawing/2015/10/21/chartex" xmlns:cx3="http://schemas.microsoft.com/office/drawing/2016/5/9/chartex" xmlns:cx4="http://schemas.microsoft.com/office/drawing/2016/5/10/chartex" xmlns:cx5="http://schemas.microsoft.com/office/drawing/2016/5/11/chartex" xmlns:cx6="http://schemas.microsoft.com/office/drawing/2016/5/12/chartex" xmlns:cx7="http://schemas.microsoft.com/office/drawing/2016/5/13/chartex" xmlns:cx8="http://schemas.microsoft.com/office/drawing/2016/5/14/chartex" xmlns:mc="http://schemas.openxmlformats.org/markup-compatibility/2006" xmlns:aink="http://schemas.microsoft.com/office/drawing/2016/ink" xmlns:am3d="http://schemas.microsoft.com/office/drawing/2017/model3d" xmlns:o="urn:schemas-microsoft-com:office:office" xmlns:oel="http://schemas.microsoft.com/office/2019/extlst" xmlns:r="http://schemas.openxmlformats.org/officeDocument/2006/relationships" xmlns:m="http://schemas.openxmlformats.org/officeDocument/2006/math" xmlns:v="urn:schemas-microsoft-com:vml" xmlns:wp14="http://schemas.microsoft.com/office/word/2010/wordprocessingDrawing" xmlns:wp="http://schemas.openxmlformats.org/drawingml/2006/wordprocessingDrawing" xmlns:w10="urn:schemas-microsoft-com:office:word" xmlns:w="http://schemas.openxmlformats.org/wordprocessingml/2006/main" xmlns:w14="http://schemas.microsoft.com/office/word/2010/wordml" xmlns:w15="http://schemas.microsoft.com/office/word/2012/wordml" xmlns:w16cex="http://schemas.microsoft.com/office/word/2018/wordml/cex" xmlns:w16cid="http://schemas.microsoft.com/office/word/2016/wordml/cid" xmlns:w16="http://schemas.microsoft.com/office/word/2018/wordml" xmlns:w16sdtdh="http://schemas.microsoft.com/office/word/2020/wordml/sdtdatahash" xmlns:w16se="http://schemas.microsoft.com/office/word/2015/wordml/symex" xmlns:wpg="http://schemas.microsoft.com/office/word/2010/wordprocessingGroup" xmlns:wpi="http://schemas.microsoft.com/office/word/2010/wordprocessingInk" xmlns:wne="http://schemas.microsoft.com/office/word/2006/wordml" xmlns:wps="http://schemas.microsoft.com/office/word/2010/wordprocessingShape" mc:Ignorable="w14 w15 w16se w16cid w16 w16cex w16sdtdh wp14">
   <w:endnote w:type="separator" w:id="-1">
     <w:p>
       <w:pPr>
@@ -351,7 +345,7 @@
 </file>
 
 <file path=word/footnotes.xml><?xml version="1.0" encoding="utf-8"?>
-<w:footnotes xmlns:wpc="http://schemas.microsoft.com/office/word/2010/wordprocessingCanvas" xmlns:cx="http://schemas.microsoft.com/office/drawing/2014/chartex" xmlns:cx1="http://schemas.microsoft.com/office/drawing/2015/9/8/chartex" xmlns:cx2="http://schemas.microsoft.com/office/drawing/2015/10/21/chartex" xmlns:cx3="http://schemas.microsoft.com/office/drawing/2016/5/9/chartex" xmlns:cx4="http://schemas.microsoft.com/office/drawing/2016/5/10/chartex" xmlns:cx5="http://schemas.microsoft.com/office/drawing/2016/5/11/chartex" xmlns:cx6="http://schemas.microsoft.com/office/drawing/2016/5/12/chartex" xmlns:cx7="http://schemas.microsoft.com/office/drawing/2016/5/13/chartex" xmlns:cx8="http://schemas.microsoft.com/office/drawing/2016/5/14/chartex" xmlns:mc="http://schemas.openxmlformats.org/markup-compatibility/2006" xmlns:aink="http://schemas.microsoft.com/office/drawing/2016/ink" xmlns:am3d="http://schemas.microsoft.com/office/drawing/2017/model3d" xmlns:o="urn:schemas-microsoft-com:office:office" xmlns:r="http://schemas.openxmlformats.org/officeDocument/2006/relationships" xmlns:m="http://schemas.openxmlformats.org/officeDocument/2006/math" xmlns:v="urn:schemas-microsoft-com:vml" xmlns:wp14="http://schemas.microsoft.com/office/word/2010/wordprocessingDrawing" xmlns:wp="http://schemas.openxmlformats.org/drawingml/2006/wordprocessingDrawing" xmlns:w10="urn:schemas-microsoft-com:office:word" xmlns:w="http://schemas.openxmlformats.org/wordprocessingml/2006/main" xmlns:w14="http://schemas.microsoft.com/office/word/2010/wordml" xmlns:w15="http://schemas.microsoft.com/office/word/2012/wordml" xmlns:w16cid="http://schemas.microsoft.com/office/word/2016/wordml/cid" xmlns:w16se="http://schemas.microsoft.com/office/word/2015/wordml/symex" xmlns:wpg="http://schemas.microsoft.com/office/word/2010/wordprocessingGroup" xmlns:wpi="http://schemas.microsoft.com/office/word/2010/wordprocessingInk" xmlns:wne="http://schemas.microsoft.com/office/word/2006/wordml" xmlns:wps="http://schemas.microsoft.com/office/word/2010/wordprocessingShape" mc:Ignorable="w14 w15 w16se w16cid wp14">
+<w:footnotes xmlns:wpc="http://schemas.microsoft.com/office/word/2010/wordprocessingCanvas" xmlns:cx="http://schemas.microsoft.com/office/drawing/2014/chartex" xmlns:cx1="http://schemas.microsoft.com/office/drawing/2015/9/8/chartex" xmlns:cx2="http://schemas.microsoft.com/office/drawing/2015/10/21/chartex" xmlns:cx3="http://schemas.microsoft.com/office/drawing/2016/5/9/chartex" xmlns:cx4="http://schemas.microsoft.com/office/drawing/2016/5/10/chartex" xmlns:cx5="http://schemas.microsoft.com/office/drawing/2016/5/11/chartex" xmlns:cx6="http://schemas.microsoft.com/office/drawing/2016/5/12/chartex" xmlns:cx7="http://schemas.microsoft.com/office/drawing/2016/5/13/chartex" xmlns:cx8="http://schemas.microsoft.com/office/drawing/2016/5/14/chartex" xmlns:mc="http://schemas.openxmlformats.org/markup-compatibility/2006" xmlns:aink="http://schemas.microsoft.com/office/drawing/2016/ink" xmlns:am3d="http://schemas.microsoft.com/office/drawing/2017/model3d" xmlns:o="urn:schemas-microsoft-com:office:office" xmlns:oel="http://schemas.microsoft.com/office/2019/extlst" xmlns:r="http://schemas.openxmlformats.org/officeDocument/2006/relationships" xmlns:m="http://schemas.openxmlformats.org/officeDocument/2006/math" xmlns:v="urn:schemas-microsoft-com:vml" xmlns:wp14="http://schemas.microsoft.com/office/word/2010/wordprocessingDrawing" xmlns:wp="http://schemas.openxmlformats.org/drawingml/2006/wordprocessingDrawing" xmlns:w10="urn:schemas-microsoft-com:office:word" xmlns:w="http://schemas.openxmlformats.org/wordprocessingml/2006/main" xmlns:w14="http://schemas.microsoft.com/office/word/2010/wordml" xmlns:w15="http://schemas.microsoft.com/office/word/2012/wordml" xmlns:w16cex="http://schemas.microsoft.com/office/word/2018/wordml/cex" xmlns:w16cid="http://schemas.microsoft.com/office/word/2016/wordml/cid" xmlns:w16="http://schemas.microsoft.com/office/word/2018/wordml" xmlns:w16sdtdh="http://schemas.microsoft.com/office/word/2020/wordml/sdtdatahash" xmlns:w16se="http://schemas.microsoft.com/office/word/2015/wordml/symex" xmlns:wpg="http://schemas.microsoft.com/office/word/2010/wordprocessingGroup" xmlns:wpi="http://schemas.microsoft.com/office/word/2010/wordprocessingInk" xmlns:wne="http://schemas.microsoft.com/office/word/2006/wordml" xmlns:wps="http://schemas.microsoft.com/office/word/2010/wordprocessingShape" mc:Ignorable="w14 w15 w16se w16cid w16 w16cex w16sdtdh wp14">
   <w:footnote w:type="separator" w:id="-1">
     <w:p>
       <w:r>
@@ -386,7 +380,7 @@
 </file>
 
 <file path=word/numbering.xml><?xml version="1.0" encoding="utf-8"?>
-<w:numbering xmlns:wpc="http://schemas.microsoft.com/office/word/2010/wordprocessingCanvas" xmlns:cx="http://schemas.microsoft.com/office/drawing/2014/chartex" xmlns:cx1="http://schemas.microsoft.com/office/drawing/2015/9/8/chartex" xmlns:cx2="http://schemas.microsoft.com/office/drawing/2015/10/21/chartex" xmlns:cx3="http://schemas.microsoft.com/office/drawing/2016/5/9/chartex" xmlns:cx4="http://schemas.microsoft.com/office/drawing/2016/5/10/chartex" xmlns:cx5="http://schemas.microsoft.com/office/drawing/2016/5/11/chartex" xmlns:cx6="http://schemas.microsoft.com/office/drawing/2016/5/12/chartex" xmlns:cx7="http://schemas.microsoft.com/office/drawing/2016/5/13/chartex" xmlns:cx8="http://schemas.microsoft.com/office/drawing/2016/5/14/chartex" xmlns:mc="http://schemas.openxmlformats.org/markup-compatibility/2006" xmlns:aink="http://schemas.microsoft.com/office/drawing/2016/ink" xmlns:am3d="http://schemas.microsoft.com/office/drawing/2017/model3d" xmlns:o="urn:schemas-microsoft-com:office:office" xmlns:r="http://schemas.openxmlformats.org/officeDocument/2006/relationships" xmlns:m="http://schemas.openxmlformats.org/officeDocument/2006/math" xmlns:v="urn:schemas-microsoft-com:vml" xmlns:wp14="http://schemas.microsoft.com/office/word/2010/wordprocessingDrawing" xmlns:wp="http://schemas.openxmlformats.org/drawingml/2006/wordprocessingDrawing" xmlns:w10="urn:schemas-microsoft-com:office:word" xmlns:w="http://schemas.openxmlformats.org/wordprocessingml/2006/main" xmlns:w14="http://schemas.microsoft.com/office/word/2010/wordml" xmlns:w15="http://schemas.microsoft.com/office/word/2012/wordml" xmlns:w16cid="http://schemas.microsoft.com/office/word/2016/wordml/cid" xmlns:w16se="http://schemas.microsoft.com/office/word/2015/wordml/symex" xmlns:wpg="http://schemas.microsoft.com/office/word/2010/wordprocessingGroup" xmlns:wpi="http://schemas.microsoft.com/office/word/2010/wordprocessingInk" xmlns:wne="http://schemas.microsoft.com/office/word/2006/wordml" xmlns:wps="http://schemas.microsoft.com/office/word/2010/wordprocessingShape" mc:Ignorable="w14 w15 w16se w16cid wp14">
+<w:numbering xmlns:wpc="http://schemas.microsoft.com/office/word/2010/wordprocessingCanvas" xmlns:cx="http://schemas.microsoft.com/office/drawing/2014/chartex" xmlns:cx1="http://schemas.microsoft.com/office/drawing/2015/9/8/chartex" xmlns:cx2="http://schemas.microsoft.com/office/drawing/2015/10/21/chartex" xmlns:cx3="http://schemas.microsoft.com/office/drawing/2016/5/9/chartex" xmlns:cx4="http://schemas.microsoft.com/office/drawing/2016/5/10/chartex" xmlns:cx5="http://schemas.microsoft.com/office/drawing/2016/5/11/chartex" xmlns:cx6="http://schemas.microsoft.com/office/drawing/2016/5/12/chartex" xmlns:cx7="http://schemas.microsoft.com/office/drawing/2016/5/13/chartex" xmlns:cx8="http://schemas.microsoft.com/office/drawing/2016/5/14/chartex" xmlns:mc="http://schemas.openxmlformats.org/markup-compatibility/2006" xmlns:aink="http://schemas.microsoft.com/office/drawing/2016/ink" xmlns:am3d="http://schemas.microsoft.com/office/drawing/2017/model3d" xmlns:o="urn:schemas-microsoft-com:office:office" xmlns:oel="http://schemas.microsoft.com/office/2019/extlst" xmlns:r="http://schemas.openxmlformats.org/officeDocument/2006/relationships" xmlns:m="http://schemas.openxmlformats.org/officeDocument/2006/math" xmlns:v="urn:schemas-microsoft-com:vml" xmlns:wp14="http://schemas.microsoft.com/office/word/2010/wordprocessingDrawing" xmlns:wp="http://schemas.openxmlformats.org/drawingml/2006/wordprocessingDrawing" xmlns:w10="urn:schemas-microsoft-com:office:word" xmlns:w="http://schemas.openxmlformats.org/wordprocessingml/2006/main" xmlns:w14="http://schemas.microsoft.com/office/word/2010/wordml" xmlns:w15="http://schemas.microsoft.com/office/word/2012/wordml" xmlns:w16cex="http://schemas.microsoft.com/office/word/2018/wordml/cex" xmlns:w16cid="http://schemas.microsoft.com/office/word/2016/wordml/cid" xmlns:w16="http://schemas.microsoft.com/office/word/2018/wordml" xmlns:w16sdtdh="http://schemas.microsoft.com/office/word/2020/wordml/sdtdatahash" xmlns:w16se="http://schemas.microsoft.com/office/word/2015/wordml/symex" xmlns:wpg="http://schemas.microsoft.com/office/word/2010/wordprocessingGroup" xmlns:wpi="http://schemas.microsoft.com/office/word/2010/wordprocessingInk" xmlns:wne="http://schemas.microsoft.com/office/word/2006/wordml" xmlns:wps="http://schemas.microsoft.com/office/word/2010/wordprocessingShape" mc:Ignorable="w14 w15 w16se w16cid w16 w16cex w16sdtdh wp14">
   <w:abstractNum w:abstractNumId="0" w15:restartNumberingAfterBreak="0">
     <w:nsid w:val="170CD2DE"/>
     <w:multiLevelType w:val="multilevel"/>
@@ -586,17 +580,17 @@
       </w:pPr>
     </w:lvl>
   </w:abstractNum>
-  <w:num w:numId="1">
+  <w:num w:numId="1" w16cid:durableId="2035955496">
     <w:abstractNumId w:val="0"/>
   </w:num>
-  <w:num w:numId="2">
+  <w:num w:numId="2" w16cid:durableId="1035273724">
     <w:abstractNumId w:val="1"/>
   </w:num>
 </w:numbering>
 </file>
 
 <file path=word/styles.xml><?xml version="1.0" encoding="utf-8"?>
-<w:styles xmlns:mc="http://schemas.openxmlformats.org/markup-compatibility/2006" xmlns:r="http://schemas.openxmlformats.org/officeDocument/2006/relationships" xmlns:w="http://schemas.openxmlformats.org/wordprocessingml/2006/main" xmlns:w14="http://schemas.microsoft.com/office/word/2010/wordml" xmlns:w15="http://schemas.microsoft.com/office/word/2012/wordml" xmlns:w16cid="http://schemas.microsoft.com/office/word/2016/wordml/cid" xmlns:w16se="http://schemas.microsoft.com/office/word/2015/wordml/symex" mc:Ignorable="w14 w15 w16se w16cid">
+<w:styles xmlns:mc="http://schemas.openxmlformats.org/markup-compatibility/2006" xmlns:r="http://schemas.openxmlformats.org/officeDocument/2006/relationships" xmlns:w="http://schemas.openxmlformats.org/wordprocessingml/2006/main" xmlns:w14="http://schemas.microsoft.com/office/word/2010/wordml" xmlns:w15="http://schemas.microsoft.com/office/word/2012/wordml" xmlns:w16cex="http://schemas.microsoft.com/office/word/2018/wordml/cex" xmlns:w16cid="http://schemas.microsoft.com/office/word/2016/wordml/cid" xmlns:w16="http://schemas.microsoft.com/office/word/2018/wordml" xmlns:w16sdtdh="http://schemas.microsoft.com/office/word/2020/wordml/sdtdatahash" xmlns:w16se="http://schemas.microsoft.com/office/word/2015/wordml/symex" mc:Ignorable="w14 w15 w16se w16cid w16 w16cex w16sdtdh">
   <w:docDefaults>
     <w:rPrDefault>
       <w:rPr>
@@ -612,7 +606,7 @@
       </w:pPr>
     </w:pPrDefault>
   </w:docDefaults>
-  <w:latentStyles w:defLockedState="0" w:defUIPriority="0" w:defSemiHidden="0" w:defUnhideWhenUsed="0" w:defQFormat="0" w:count="375">
+  <w:latentStyles w:defLockedState="0" w:defUIPriority="0" w:defSemiHidden="0" w:defUnhideWhenUsed="0" w:defQFormat="0" w:count="376">
     <w:lsdException w:name="heading 8" w:semiHidden="1" w:unhideWhenUsed="1"/>
     <w:lsdException w:name="index 5" w:semiHidden="1" w:unhideWhenUsed="1"/>
     <w:lsdException w:name="index 6" w:semiHidden="1" w:unhideWhenUsed="1"/>
@@ -935,6 +929,7 @@
     <w:lsdException w:name="List Table 7 Colorful Accent 6" w:uiPriority="52"/>
     <w:lsdException w:name="Mention" w:semiHidden="1" w:uiPriority="99" w:unhideWhenUsed="1"/>
     <w:lsdException w:name="Smart Hyperlink" w:semiHidden="1" w:uiPriority="99" w:unhideWhenUsed="1"/>
+    <w:lsdException w:name="Smart Link" w:semiHidden="1" w:uiPriority="99" w:unhideWhenUsed="1"/>
   </w:latentStyles>
   <w:style w:type="paragraph" w:default="1" w:styleId="Normal">
     <w:name w:val="Normal"/>
@@ -964,7 +959,7 @@
       <w:outlineLvl w:val="0"/>
     </w:pPr>
     <w:rPr>
-      <w:rFonts w:ascii="Myriad Pro Semibold Condensed" w:eastAsiaTheme="majorEastAsia" w:hAnsi="Myriad Pro Semibold Condensed" w:cstheme="majorBidi"/>
+      <w:rFonts w:ascii="Myriad Pro Light Cond" w:eastAsiaTheme="majorEastAsia" w:hAnsi="Myriad Pro Light Cond" w:cstheme="majorBidi"/>
       <w:b/>
       <w:bCs/>
       <w:color w:val="000000" w:themeColor="text1"/>
@@ -1363,7 +1358,7 @@
       <w:spacing w:after="120" w:line="240" w:lineRule="auto"/>
     </w:pPr>
     <w:rPr>
-      <w:rFonts w:ascii="Minion Pro Caption" w:hAnsi="Minion Pro Caption"/>
+      <w:rFonts w:ascii="Minion Pro Capt" w:hAnsi="Minion Pro Capt"/>
     </w:rPr>
   </w:style>
   <w:style w:type="paragraph" w:customStyle="1" w:styleId="TableCaption">
@@ -1395,7 +1390,7 @@
       <w:spacing w:line="240" w:lineRule="auto"/>
     </w:pPr>
     <w:rPr>
-      <w:rFonts w:ascii="Minion Pro Caption" w:hAnsi="Minion Pro Caption"/>
+      <w:rFonts w:ascii="Minion Pro Capt" w:hAnsi="Minion Pro Capt"/>
     </w:rPr>
   </w:style>
   <w:style w:type="character" w:customStyle="1" w:styleId="CaptionChar">
@@ -1404,7 +1399,7 @@
     <w:link w:val="Caption"/>
     <w:rsid w:val="00B35687"/>
     <w:rPr>
-      <w:rFonts w:ascii="Minion Pro Caption" w:hAnsi="Minion Pro Caption"/>
+      <w:rFonts w:ascii="Minion Pro Capt" w:hAnsi="Minion Pro Capt"/>
     </w:rPr>
   </w:style>
   <w:style w:type="character" w:customStyle="1" w:styleId="VerbatimChar">
@@ -1420,7 +1415,7 @@
     <w:name w:val="footnote reference"/>
     <w:basedOn w:val="CaptionChar"/>
     <w:rPr>
-      <w:rFonts w:ascii="Minion Pro Caption" w:hAnsi="Minion Pro Caption"/>
+      <w:rFonts w:ascii="Minion Pro Capt" w:hAnsi="Minion Pro Capt"/>
       <w:vertAlign w:val="superscript"/>
     </w:rPr>
   </w:style>
@@ -1428,7 +1423,7 @@
     <w:name w:val="Hyperlink"/>
     <w:basedOn w:val="CaptionChar"/>
     <w:rPr>
-      <w:rFonts w:ascii="Minion Pro Caption" w:hAnsi="Minion Pro Caption"/>
+      <w:rFonts w:ascii="Minion Pro Capt" w:hAnsi="Minion Pro Capt"/>
       <w:color w:val="4F81BD" w:themeColor="accent1"/>
     </w:rPr>
   </w:style>

</xml_diff>

<commit_message>
adding memo template, format changes to myriad DOCX template
</commit_message>
<xml_diff>
--- a/templates/rmd-myriad-minion-reference.docx
+++ b/templates/rmd-myriad-minion-reference.docx
@@ -5,7 +5,6 @@
     <w:p>
       <w:pPr>
         <w:pStyle w:val="Title"/>
-        <w:spacing w:line="240" w:lineRule="auto"/>
       </w:pPr>
       <w:r>
         <w:t xml:space="preserve">Title </w:t>
@@ -14,7 +13,6 @@
     <w:p>
       <w:pPr>
         <w:pStyle w:val="Subtitle"/>
-        <w:spacing w:line="240" w:lineRule="auto"/>
       </w:pPr>
       <w:r>
         <w:t xml:space="preserve">Subtitle </w:t>
@@ -368,11 +366,18 @@
       <w:r>
         <w:rPr>
           <w:rStyle w:val="FootnoteReference"/>
+          <w:szCs w:val="20"/>
         </w:rPr>
         <w:footnoteRef/>
       </w:r>
       <w:r>
-        <w:t xml:space="preserve"> Footnote Text.</w:t>
+        <w:t xml:space="preserve"> </w:t>
+      </w:r>
+      <w:r>
+        <w:t>Footnote</w:t>
+      </w:r>
+      <w:r>
+        <w:t xml:space="preserve"> Text.</w:t>
       </w:r>
     </w:p>
   </w:footnote>
@@ -1203,11 +1208,11 @@
     <w:basedOn w:val="Normal"/>
     <w:next w:val="BodyText"/>
     <w:qFormat/>
-    <w:rsid w:val="00DD157D"/>
+    <w:rsid w:val="008949E1"/>
     <w:pPr>
       <w:keepNext/>
       <w:keepLines/>
-      <w:spacing w:before="480" w:after="240"/>
+      <w:spacing w:before="480" w:after="240" w:line="240" w:lineRule="auto"/>
     </w:pPr>
     <w:rPr>
       <w:rFonts w:ascii="Myriad Pro Bold SemiCondensed" w:eastAsiaTheme="majorEastAsia" w:hAnsi="Myriad Pro Bold SemiCondensed" w:cstheme="majorBidi"/>
@@ -1312,9 +1317,13 @@
     <w:uiPriority w:val="9"/>
     <w:unhideWhenUsed/>
     <w:qFormat/>
-    <w:rsid w:val="0005637E"/>
+    <w:rsid w:val="00DF5A13"/>
+    <w:pPr>
+      <w:spacing w:line="240" w:lineRule="auto"/>
+    </w:pPr>
     <w:rPr>
       <w:rFonts w:ascii="Minion Pro Cond" w:hAnsi="Minion Pro Cond"/>
+      <w:sz w:val="20"/>
     </w:rPr>
   </w:style>
   <w:style w:type="table" w:customStyle="1" w:styleId="Table">

</xml_diff>